<commit_message>
Added node class & started encoding method
</commit_message>
<xml_diff>
--- a/Question1.docx
+++ b/Question1.docx
@@ -4,362 +4,17 @@
   <w:body>
     <w:p>
       <w:r>
-        <w:t>Character frequency table</w:t>
-      </w:r>
-      <w:r>
-        <w:tab/>
-      </w:r>
-    </w:p>
-    <w:tbl>
-      <w:tblPr>
-        <w:tblStyle w:val="TableGrid"/>
-        <w:tblW w:w="0" w:type="auto"/>
-        <w:tblInd w:w="360" w:type="dxa"/>
-        <w:tblLook w:val="04A0" w:firstRow="1" w:lastRow="0" w:firstColumn="1" w:lastColumn="0" w:noHBand="0" w:noVBand="1"/>
-      </w:tblPr>
-      <w:tblGrid>
-        <w:gridCol w:w="576"/>
-        <w:gridCol w:w="580"/>
-        <w:gridCol w:w="576"/>
-        <w:gridCol w:w="562"/>
-        <w:gridCol w:w="553"/>
-        <w:gridCol w:w="567"/>
-        <w:gridCol w:w="577"/>
-        <w:gridCol w:w="578"/>
-        <w:gridCol w:w="577"/>
-        <w:gridCol w:w="553"/>
-        <w:gridCol w:w="565"/>
-        <w:gridCol w:w="555"/>
-        <w:gridCol w:w="547"/>
-        <w:gridCol w:w="549"/>
-        <w:gridCol w:w="741"/>
-      </w:tblGrid>
-      <w:tr>
-        <w:tc>
-          <w:tcPr>
-            <w:tcW w:w="591" w:type="dxa"/>
-          </w:tcPr>
-          <w:p>
-            <w:r>
-              <w:t>1</w:t>
-            </w:r>
-          </w:p>
-        </w:tc>
-        <w:tc>
-          <w:tcPr>
-            <w:tcW w:w="595" w:type="dxa"/>
-          </w:tcPr>
-          <w:p>
-            <w:r>
-              <w:t>2</w:t>
-            </w:r>
-          </w:p>
-        </w:tc>
-        <w:tc>
-          <w:tcPr>
-            <w:tcW w:w="592" w:type="dxa"/>
-          </w:tcPr>
-          <w:p>
-            <w:r>
-              <w:t>4</w:t>
-            </w:r>
-          </w:p>
-        </w:tc>
-        <w:tc>
-          <w:tcPr>
-            <w:tcW w:w="577" w:type="dxa"/>
-          </w:tcPr>
-          <w:p>
-            <w:r>
-              <w:t>1</w:t>
-            </w:r>
-          </w:p>
-        </w:tc>
-        <w:tc>
-          <w:tcPr>
-            <w:tcW w:w="567" w:type="dxa"/>
-          </w:tcPr>
-          <w:p>
-            <w:r>
-              <w:t>2</w:t>
-            </w:r>
-          </w:p>
-        </w:tc>
-        <w:tc>
-          <w:tcPr>
-            <w:tcW w:w="582" w:type="dxa"/>
-          </w:tcPr>
-          <w:p>
-            <w:r>
-              <w:t>1</w:t>
-            </w:r>
-          </w:p>
-        </w:tc>
-        <w:tc>
-          <w:tcPr>
-            <w:tcW w:w="593" w:type="dxa"/>
-          </w:tcPr>
-          <w:p>
-            <w:r>
-              <w:t>1</w:t>
-            </w:r>
-          </w:p>
-        </w:tc>
-        <w:tc>
-          <w:tcPr>
-            <w:tcW w:w="594" w:type="dxa"/>
-          </w:tcPr>
-          <w:p>
-            <w:r>
-              <w:t>2</w:t>
-            </w:r>
-          </w:p>
-        </w:tc>
-        <w:tc>
-          <w:tcPr>
-            <w:tcW w:w="593" w:type="dxa"/>
-          </w:tcPr>
-          <w:p>
-            <w:r>
-              <w:t>1</w:t>
-            </w:r>
-          </w:p>
-        </w:tc>
-        <w:tc>
-          <w:tcPr>
-            <w:tcW w:w="567" w:type="dxa"/>
-          </w:tcPr>
-          <w:p>
-            <w:r>
-              <w:t>2</w:t>
-            </w:r>
-          </w:p>
-        </w:tc>
-        <w:tc>
-          <w:tcPr>
-            <w:tcW w:w="580" w:type="dxa"/>
-          </w:tcPr>
-          <w:p>
-            <w:r>
-              <w:t>1</w:t>
-            </w:r>
-          </w:p>
-        </w:tc>
-        <w:tc>
-          <w:tcPr>
-            <w:tcW w:w="569" w:type="dxa"/>
-          </w:tcPr>
-          <w:p>
-            <w:r>
-              <w:t>1</w:t>
-            </w:r>
-          </w:p>
-        </w:tc>
-        <w:tc>
-          <w:tcPr>
-            <w:tcW w:w="561" w:type="dxa"/>
-          </w:tcPr>
-          <w:p>
-            <w:r>
-              <w:t>1</w:t>
-            </w:r>
-          </w:p>
-        </w:tc>
-        <w:tc>
-          <w:tcPr>
-            <w:tcW w:w="559" w:type="dxa"/>
-          </w:tcPr>
-          <w:p>
-            <w:r>
-              <w:t>1</w:t>
-            </w:r>
-          </w:p>
-        </w:tc>
-        <w:tc>
-          <w:tcPr>
-            <w:tcW w:w="536" w:type="dxa"/>
-          </w:tcPr>
-          <w:p>
-            <w:r>
-              <w:t>5</w:t>
-            </w:r>
-            <w:r>
-              <w:t xml:space="preserve"> </w:t>
-            </w:r>
-          </w:p>
-        </w:tc>
-      </w:tr>
-      <w:tr>
-        <w:tc>
-          <w:tcPr>
-            <w:tcW w:w="591" w:type="dxa"/>
-          </w:tcPr>
-          <w:p>
-            <w:r>
-              <w:t>T</w:t>
-            </w:r>
-          </w:p>
-        </w:tc>
-        <w:tc>
-          <w:tcPr>
-            <w:tcW w:w="595" w:type="dxa"/>
-          </w:tcPr>
-          <w:p>
-            <w:r>
-              <w:t>h</w:t>
-            </w:r>
-          </w:p>
-        </w:tc>
-        <w:tc>
-          <w:tcPr>
-            <w:tcW w:w="592" w:type="dxa"/>
-          </w:tcPr>
-          <w:p>
-            <w:r>
-              <w:t>e</w:t>
-            </w:r>
-          </w:p>
-        </w:tc>
-        <w:tc>
-          <w:tcPr>
-            <w:tcW w:w="577" w:type="dxa"/>
-          </w:tcPr>
-          <w:p>
-            <w:r>
-              <w:t>r</w:t>
-            </w:r>
-          </w:p>
-        </w:tc>
-        <w:tc>
-          <w:tcPr>
-            <w:tcW w:w="567" w:type="dxa"/>
-          </w:tcPr>
-          <w:p>
-            <w:proofErr w:type="spellStart"/>
-            <w:r>
-              <w:t>i</w:t>
-            </w:r>
-            <w:proofErr w:type="spellEnd"/>
-          </w:p>
-        </w:tc>
-        <w:tc>
-          <w:tcPr>
-            <w:tcW w:w="582" w:type="dxa"/>
-          </w:tcPr>
-          <w:p>
-            <w:r>
-              <w:t>s</w:t>
-            </w:r>
-          </w:p>
-        </w:tc>
-        <w:tc>
-          <w:tcPr>
-            <w:tcW w:w="593" w:type="dxa"/>
-          </w:tcPr>
-          <w:p>
-            <w:r>
-              <w:t>n</w:t>
-            </w:r>
-          </w:p>
-        </w:tc>
-        <w:tc>
-          <w:tcPr>
-            <w:tcW w:w="594" w:type="dxa"/>
-          </w:tcPr>
-          <w:p>
-            <w:r>
-              <w:t>o</w:t>
-            </w:r>
-          </w:p>
-        </w:tc>
-        <w:tc>
-          <w:tcPr>
-            <w:tcW w:w="593" w:type="dxa"/>
-          </w:tcPr>
-          <w:p>
-            <w:r>
-              <w:t>p</w:t>
-            </w:r>
-          </w:p>
-        </w:tc>
-        <w:tc>
-          <w:tcPr>
-            <w:tcW w:w="567" w:type="dxa"/>
-          </w:tcPr>
-          <w:p>
-            <w:r>
-              <w:t>l</w:t>
-            </w:r>
-          </w:p>
-        </w:tc>
-        <w:tc>
-          <w:tcPr>
-            <w:tcW w:w="580" w:type="dxa"/>
-          </w:tcPr>
-          <w:p>
-            <w:r>
-              <w:t>a</w:t>
-            </w:r>
-          </w:p>
-        </w:tc>
-        <w:tc>
-          <w:tcPr>
-            <w:tcW w:w="569" w:type="dxa"/>
-          </w:tcPr>
-          <w:p>
-            <w:r>
-              <w:t>c</w:t>
-            </w:r>
-          </w:p>
-        </w:tc>
-        <w:tc>
-          <w:tcPr>
-            <w:tcW w:w="561" w:type="dxa"/>
-          </w:tcPr>
-          <w:p>
-            <w:r>
-              <w:t>k</w:t>
-            </w:r>
-          </w:p>
-        </w:tc>
-        <w:tc>
-          <w:tcPr>
-            <w:tcW w:w="559" w:type="dxa"/>
-          </w:tcPr>
-          <w:p>
-            <w:r>
-              <w:t>m</w:t>
-            </w:r>
-          </w:p>
-        </w:tc>
-        <w:tc>
-          <w:tcPr>
-            <w:tcW w:w="536" w:type="dxa"/>
-          </w:tcPr>
-          <w:p>
-            <w:r>
-              <w:t>Space</w:t>
-            </w:r>
-          </w:p>
-        </w:tc>
-      </w:tr>
-    </w:tbl>
-    <w:p>
-      <w:r>
-        <w:rPr>
-          <w:noProof/>
-        </w:rPr>
         <w:drawing>
-          <wp:anchor distT="0" distB="0" distL="114300" distR="114300" simplePos="0" relativeHeight="251658240" behindDoc="0" locked="0" layoutInCell="1" allowOverlap="1" wp14:anchorId="63E56641" wp14:editId="6594FE86">
+          <wp:anchor distT="0" distB="0" distL="114300" distR="114300" simplePos="0" relativeHeight="251658240" behindDoc="0" locked="0" layoutInCell="1" allowOverlap="1" wp14:anchorId="052BDA29" wp14:editId="1D3503B4">
             <wp:simplePos x="0" y="0"/>
             <wp:positionH relativeFrom="column">
-              <wp:posOffset>209550</wp:posOffset>
+              <wp:posOffset>-885825</wp:posOffset>
             </wp:positionH>
             <wp:positionV relativeFrom="paragraph">
-              <wp:posOffset>200025</wp:posOffset>
+              <wp:posOffset>716280</wp:posOffset>
             </wp:positionV>
-            <wp:extent cx="5731510" cy="5482590"/>
-            <wp:effectExtent l="0" t="0" r="2540" b="3810"/>
+            <wp:extent cx="7410450" cy="4286250"/>
+            <wp:effectExtent l="0" t="0" r="0" b="0"/>
             <wp:wrapSquare wrapText="bothSides"/>
             <wp:docPr id="1" name="Picture 1"/>
             <wp:cNvGraphicFramePr>
@@ -387,7 +42,7 @@
                   <pic:spPr>
                     <a:xfrm>
                       <a:off x="0" y="0"/>
-                      <a:ext cx="5731510" cy="5482590"/>
+                      <a:ext cx="7410450" cy="4286250"/>
                     </a:xfrm>
                     <a:prstGeom prst="rect">
                       <a:avLst/>
@@ -396,10 +51,357 @@
                 </pic:pic>
               </a:graphicData>
             </a:graphic>
+            <wp14:sizeRelH relativeFrom="margin">
+              <wp14:pctWidth>0</wp14:pctWidth>
+            </wp14:sizeRelH>
+            <wp14:sizeRelV relativeFrom="margin">
+              <wp14:pctHeight>0</wp14:pctHeight>
+            </wp14:sizeRelV>
           </wp:anchor>
         </w:drawing>
       </w:r>
-    </w:p>
+      <w:r>
+        <w:t>Character frequency table</w:t>
+      </w:r>
+      <w:r>
+        <w:tab/>
+      </w:r>
+    </w:p>
+    <w:tbl>
+      <w:tblPr>
+        <w:tblStyle w:val="TableGrid"/>
+        <w:tblW w:w="0" w:type="auto"/>
+        <w:tblInd w:w="360" w:type="dxa"/>
+        <w:tblLook w:val="04A0" w:firstRow="1" w:lastRow="0" w:firstColumn="1" w:lastColumn="0" w:noHBand="0" w:noVBand="1"/>
+      </w:tblPr>
+      <w:tblGrid>
+        <w:gridCol w:w="576"/>
+        <w:gridCol w:w="580"/>
+        <w:gridCol w:w="576"/>
+        <w:gridCol w:w="562"/>
+        <w:gridCol w:w="553"/>
+        <w:gridCol w:w="567"/>
+        <w:gridCol w:w="577"/>
+        <w:gridCol w:w="578"/>
+        <w:gridCol w:w="577"/>
+        <w:gridCol w:w="553"/>
+        <w:gridCol w:w="565"/>
+        <w:gridCol w:w="555"/>
+        <w:gridCol w:w="547"/>
+        <w:gridCol w:w="549"/>
+        <w:gridCol w:w="741"/>
+      </w:tblGrid>
+      <w:tr>
+        <w:tc>
+          <w:tcPr>
+            <w:tcW w:w="576" w:type="dxa"/>
+          </w:tcPr>
+          <w:p>
+            <w:r>
+              <w:t>1</w:t>
+            </w:r>
+          </w:p>
+        </w:tc>
+        <w:tc>
+          <w:tcPr>
+            <w:tcW w:w="580" w:type="dxa"/>
+          </w:tcPr>
+          <w:p>
+            <w:r>
+              <w:t>2</w:t>
+            </w:r>
+          </w:p>
+        </w:tc>
+        <w:tc>
+          <w:tcPr>
+            <w:tcW w:w="576" w:type="dxa"/>
+          </w:tcPr>
+          <w:p>
+            <w:r>
+              <w:t>4</w:t>
+            </w:r>
+          </w:p>
+        </w:tc>
+        <w:tc>
+          <w:tcPr>
+            <w:tcW w:w="562" w:type="dxa"/>
+          </w:tcPr>
+          <w:p>
+            <w:r>
+              <w:t>1</w:t>
+            </w:r>
+          </w:p>
+        </w:tc>
+        <w:tc>
+          <w:tcPr>
+            <w:tcW w:w="553" w:type="dxa"/>
+          </w:tcPr>
+          <w:p>
+            <w:r>
+              <w:t>2</w:t>
+            </w:r>
+          </w:p>
+        </w:tc>
+        <w:tc>
+          <w:tcPr>
+            <w:tcW w:w="567" w:type="dxa"/>
+          </w:tcPr>
+          <w:p>
+            <w:r>
+              <w:t>1</w:t>
+            </w:r>
+          </w:p>
+        </w:tc>
+        <w:tc>
+          <w:tcPr>
+            <w:tcW w:w="577" w:type="dxa"/>
+          </w:tcPr>
+          <w:p>
+            <w:r>
+              <w:t>1</w:t>
+            </w:r>
+          </w:p>
+        </w:tc>
+        <w:tc>
+          <w:tcPr>
+            <w:tcW w:w="578" w:type="dxa"/>
+          </w:tcPr>
+          <w:p>
+            <w:r>
+              <w:t>2</w:t>
+            </w:r>
+          </w:p>
+        </w:tc>
+        <w:tc>
+          <w:tcPr>
+            <w:tcW w:w="577" w:type="dxa"/>
+          </w:tcPr>
+          <w:p>
+            <w:r>
+              <w:t>1</w:t>
+            </w:r>
+          </w:p>
+        </w:tc>
+        <w:tc>
+          <w:tcPr>
+            <w:tcW w:w="553" w:type="dxa"/>
+          </w:tcPr>
+          <w:p>
+            <w:r>
+              <w:t>2</w:t>
+            </w:r>
+          </w:p>
+        </w:tc>
+        <w:tc>
+          <w:tcPr>
+            <w:tcW w:w="565" w:type="dxa"/>
+          </w:tcPr>
+          <w:p>
+            <w:r>
+              <w:t>1</w:t>
+            </w:r>
+          </w:p>
+        </w:tc>
+        <w:tc>
+          <w:tcPr>
+            <w:tcW w:w="555" w:type="dxa"/>
+          </w:tcPr>
+          <w:p>
+            <w:r>
+              <w:t>1</w:t>
+            </w:r>
+          </w:p>
+        </w:tc>
+        <w:tc>
+          <w:tcPr>
+            <w:tcW w:w="547" w:type="dxa"/>
+          </w:tcPr>
+          <w:p>
+            <w:r>
+              <w:t>1</w:t>
+            </w:r>
+          </w:p>
+        </w:tc>
+        <w:tc>
+          <w:tcPr>
+            <w:tcW w:w="549" w:type="dxa"/>
+          </w:tcPr>
+          <w:p>
+            <w:r>
+              <w:t>1</w:t>
+            </w:r>
+          </w:p>
+        </w:tc>
+        <w:tc>
+          <w:tcPr>
+            <w:tcW w:w="741" w:type="dxa"/>
+          </w:tcPr>
+          <w:p>
+            <w:r>
+              <w:t>5</w:t>
+            </w:r>
+            <w:r>
+              <w:t xml:space="preserve"> </w:t>
+            </w:r>
+          </w:p>
+        </w:tc>
+      </w:tr>
+      <w:tr>
+        <w:tc>
+          <w:tcPr>
+            <w:tcW w:w="576" w:type="dxa"/>
+          </w:tcPr>
+          <w:p>
+            <w:r>
+              <w:t>T</w:t>
+            </w:r>
+          </w:p>
+        </w:tc>
+        <w:tc>
+          <w:tcPr>
+            <w:tcW w:w="580" w:type="dxa"/>
+          </w:tcPr>
+          <w:p>
+            <w:r>
+              <w:t>h</w:t>
+            </w:r>
+          </w:p>
+        </w:tc>
+        <w:tc>
+          <w:tcPr>
+            <w:tcW w:w="576" w:type="dxa"/>
+          </w:tcPr>
+          <w:p>
+            <w:r>
+              <w:t>e</w:t>
+            </w:r>
+          </w:p>
+        </w:tc>
+        <w:tc>
+          <w:tcPr>
+            <w:tcW w:w="562" w:type="dxa"/>
+          </w:tcPr>
+          <w:p>
+            <w:r>
+              <w:t>r</w:t>
+            </w:r>
+          </w:p>
+        </w:tc>
+        <w:tc>
+          <w:tcPr>
+            <w:tcW w:w="553" w:type="dxa"/>
+          </w:tcPr>
+          <w:p>
+            <w:proofErr w:type="spellStart"/>
+            <w:r>
+              <w:t>i</w:t>
+            </w:r>
+            <w:proofErr w:type="spellEnd"/>
+          </w:p>
+        </w:tc>
+        <w:tc>
+          <w:tcPr>
+            <w:tcW w:w="567" w:type="dxa"/>
+          </w:tcPr>
+          <w:p>
+            <w:r>
+              <w:t>s</w:t>
+            </w:r>
+          </w:p>
+        </w:tc>
+        <w:tc>
+          <w:tcPr>
+            <w:tcW w:w="577" w:type="dxa"/>
+          </w:tcPr>
+          <w:p>
+            <w:r>
+              <w:t>n</w:t>
+            </w:r>
+          </w:p>
+        </w:tc>
+        <w:tc>
+          <w:tcPr>
+            <w:tcW w:w="578" w:type="dxa"/>
+          </w:tcPr>
+          <w:p>
+            <w:r>
+              <w:t>o</w:t>
+            </w:r>
+          </w:p>
+        </w:tc>
+        <w:tc>
+          <w:tcPr>
+            <w:tcW w:w="577" w:type="dxa"/>
+          </w:tcPr>
+          <w:p>
+            <w:r>
+              <w:t>p</w:t>
+            </w:r>
+          </w:p>
+        </w:tc>
+        <w:tc>
+          <w:tcPr>
+            <w:tcW w:w="553" w:type="dxa"/>
+          </w:tcPr>
+          <w:p>
+            <w:r>
+              <w:t>l</w:t>
+            </w:r>
+          </w:p>
+        </w:tc>
+        <w:tc>
+          <w:tcPr>
+            <w:tcW w:w="565" w:type="dxa"/>
+          </w:tcPr>
+          <w:p>
+            <w:r>
+              <w:t>a</w:t>
+            </w:r>
+          </w:p>
+        </w:tc>
+        <w:tc>
+          <w:tcPr>
+            <w:tcW w:w="555" w:type="dxa"/>
+          </w:tcPr>
+          <w:p>
+            <w:r>
+              <w:t>c</w:t>
+            </w:r>
+          </w:p>
+        </w:tc>
+        <w:tc>
+          <w:tcPr>
+            <w:tcW w:w="547" w:type="dxa"/>
+          </w:tcPr>
+          <w:p>
+            <w:r>
+              <w:t>k</w:t>
+            </w:r>
+          </w:p>
+        </w:tc>
+        <w:tc>
+          <w:tcPr>
+            <w:tcW w:w="549" w:type="dxa"/>
+          </w:tcPr>
+          <w:p>
+            <w:r>
+              <w:t>m</w:t>
+            </w:r>
+          </w:p>
+        </w:tc>
+        <w:tc>
+          <w:tcPr>
+            <w:tcW w:w="741" w:type="dxa"/>
+          </w:tcPr>
+          <w:p>
+            <w:r>
+              <w:t>Space</w:t>
+            </w:r>
+          </w:p>
+        </w:tc>
+      </w:tr>
+    </w:tbl>
+    <w:p/>
     <w:p>
       <w:pPr>
         <w:pStyle w:val="ListParagraph"/>
@@ -421,7 +423,7 @@
         </w:numPr>
       </w:pPr>
       <w:r>
-        <w:t>Space = 0</w:t>
+        <w:t>T = 00000</w:t>
       </w:r>
     </w:p>
     <w:p>
@@ -433,7 +435,7 @@
         </w:numPr>
       </w:pPr>
       <w:r>
-        <w:t>E = 10</w:t>
+        <w:t>H = 1001</w:t>
       </w:r>
     </w:p>
     <w:p>
@@ -445,7 +447,7 @@
         </w:numPr>
       </w:pPr>
       <w:r>
-        <w:t>H = 110</w:t>
+        <w:t>E = 111</w:t>
       </w:r>
     </w:p>
     <w:p>
@@ -457,7 +459,7 @@
         </w:numPr>
       </w:pPr>
       <w:r>
-        <w:t>I = 1110</w:t>
+        <w:t>R = 00001</w:t>
       </w:r>
     </w:p>
     <w:p>
@@ -469,7 +471,7 @@
         </w:numPr>
       </w:pPr>
       <w:r>
-        <w:t>O = 11110</w:t>
+        <w:t>I = 1011</w:t>
       </w:r>
     </w:p>
     <w:p>
@@ -481,7 +483,7 @@
         </w:numPr>
       </w:pPr>
       <w:r>
-        <w:t>L = 111110</w:t>
+        <w:t>S = 10000</w:t>
       </w:r>
     </w:p>
     <w:p>
@@ -493,7 +495,7 @@
         </w:numPr>
       </w:pPr>
       <w:r>
-        <w:t>T = 1111110</w:t>
+        <w:t>N = 10001</w:t>
       </w:r>
     </w:p>
     <w:p>
@@ -505,7 +507,7 @@
         </w:numPr>
       </w:pPr>
       <w:r>
-        <w:t>R = 11111110</w:t>
+        <w:t>O = 001</w:t>
       </w:r>
     </w:p>
     <w:p>
@@ -517,7 +519,7 @@
         </w:numPr>
       </w:pPr>
       <w:r>
-        <w:t>S = 111111110</w:t>
+        <w:t>P = 10100</w:t>
       </w:r>
     </w:p>
     <w:p>
@@ -529,7 +531,7 @@
         </w:numPr>
       </w:pPr>
       <w:r>
-        <w:t>N = 1111111110</w:t>
+        <w:t>L = 1101</w:t>
       </w:r>
     </w:p>
     <w:p>
@@ -541,7 +543,7 @@
         </w:numPr>
       </w:pPr>
       <w:r>
-        <w:t>P  = 11111111110</w:t>
+        <w:t>A = 10101</w:t>
       </w:r>
     </w:p>
     <w:p>
@@ -553,7 +555,7 @@
         </w:numPr>
       </w:pPr>
       <w:r>
-        <w:t>A = 111111111110</w:t>
+        <w:t>C = 11000</w:t>
       </w:r>
     </w:p>
     <w:p>
@@ -565,17 +567,7 @@
         </w:numPr>
       </w:pPr>
       <w:r>
-        <w:lastRenderedPageBreak/>
-        <w:t xml:space="preserve">C = </w:t>
-      </w:r>
-      <w:r>
-        <w:t>1111111111</w:t>
-      </w:r>
-      <w:r>
-        <w:t>1</w:t>
-      </w:r>
-      <w:r>
-        <w:t>10</w:t>
+        <w:t>K = 11001</w:t>
       </w:r>
     </w:p>
     <w:p>
@@ -587,16 +579,7 @@
         </w:numPr>
       </w:pPr>
       <w:r>
-        <w:t xml:space="preserve">K  = </w:t>
-      </w:r>
-      <w:r>
-        <w:t>1111111111</w:t>
-      </w:r>
-      <w:r>
-        <w:t>11</w:t>
-      </w:r>
-      <w:r>
-        <w:t>10</w:t>
+        <w:t>M = 0001</w:t>
       </w:r>
     </w:p>
     <w:p>
@@ -608,23 +591,19 @@
         </w:numPr>
       </w:pPr>
       <w:r>
-        <w:t xml:space="preserve">M = </w:t>
-      </w:r>
-      <w:r>
-        <w:t>1111111111111</w:t>
-      </w:r>
-      <w:r>
-        <w:t>1</w:t>
-      </w:r>
-    </w:p>
-    <w:p>
-      <w:r>
-        <w:t>111111011010111111101011101111111101111111110111101111111111011111011111111111011111111111101011111011101111111111111010110111101111111111111110</w:t>
-      </w:r>
-      <w:r>
-        <w:t xml:space="preserve"> = Encoded Stream</w:t>
-      </w:r>
-    </w:p>
+        <w:t>SPACE = 01</w:t>
+      </w:r>
+    </w:p>
+    <w:p>
+      <w:r>
+        <w:lastRenderedPageBreak/>
+        <w:t xml:space="preserve">Encoded Sequence = </w:t>
+      </w:r>
+      <w:r>
+        <w:t>000001001111000011110110111000001100010010110100110110101110001110111011011110011110110010010001111</w:t>
+      </w:r>
+    </w:p>
+    <w:p/>
     <w:sectPr>
       <w:pgSz w:w="11906" w:h="16838"/>
       <w:pgMar w:top="1440" w:right="1440" w:bottom="1440" w:left="1440" w:header="708" w:footer="708" w:gutter="0"/>

</xml_diff>